<commit_message>
Updated for move to ViaSat.
</commit_message>
<xml_diff>
--- a/src/assets/ExpandedTechnicalCV.docx
+++ b/src/assets/ExpandedTechnicalCV.docx
@@ -208,512 +208,531 @@
           <w:sz w:val="20"/>
           <w:szCs w:val="20"/>
         </w:rPr>
-        <w:t>Software Consultant at Improving, October 2010 – Current</w:t>
-      </w:r>
-    </w:p>
-    <w:p>
-      <w:pPr>
-        <w:spacing w:after="0"/>
-        <w:ind w:left="720"/>
-        <w:rPr>
-          <w:rFonts w:cstheme="minorHAnsi"/>
-          <w:sz w:val="20"/>
-          <w:szCs w:val="20"/>
-        </w:rPr>
-      </w:pPr>
-      <w:r>
-        <w:rPr>
-          <w:rFonts w:cstheme="minorHAnsi"/>
-          <w:sz w:val="20"/>
-          <w:szCs w:val="20"/>
-        </w:rPr>
-        <w:tab/>
-        <w:t>Design and develop custom software solutions for clients based on individual client needs</w:t>
-      </w:r>
-    </w:p>
-    <w:p>
-      <w:pPr>
-        <w:spacing w:after="0"/>
-        <w:ind w:left="720"/>
-        <w:rPr>
-          <w:rFonts w:cstheme="minorHAnsi"/>
-          <w:sz w:val="20"/>
-          <w:szCs w:val="20"/>
-        </w:rPr>
-      </w:pPr>
-      <w:r>
-        <w:rPr>
-          <w:rFonts w:cstheme="minorHAnsi"/>
-          <w:sz w:val="20"/>
-          <w:szCs w:val="20"/>
-        </w:rPr>
-        <w:tab/>
-        <w:t>Participate in technical interviews for associate level consultants</w:t>
-      </w:r>
-    </w:p>
-    <w:p>
-      <w:pPr>
-        <w:spacing w:after="0"/>
-        <w:ind w:left="720"/>
-        <w:rPr>
-          <w:rFonts w:cstheme="minorHAnsi"/>
-          <w:sz w:val="20"/>
-          <w:szCs w:val="20"/>
-        </w:rPr>
-      </w:pPr>
-      <w:r>
-        <w:rPr>
-          <w:rFonts w:cstheme="minorHAnsi"/>
-          <w:sz w:val="20"/>
-          <w:szCs w:val="20"/>
-        </w:rPr>
-        <w:tab/>
-        <w:t>Help guide associate consultants on projects</w:t>
-      </w:r>
-    </w:p>
-    <w:p>
-      <w:pPr>
-        <w:spacing w:after="0"/>
-        <w:ind w:left="720"/>
-        <w:rPr>
-          <w:rFonts w:cstheme="minorHAnsi"/>
-          <w:sz w:val="20"/>
-          <w:szCs w:val="20"/>
-        </w:rPr>
-      </w:pPr>
-      <w:r>
-        <w:rPr>
-          <w:rFonts w:cstheme="minorHAnsi"/>
-          <w:sz w:val="20"/>
-          <w:szCs w:val="20"/>
-        </w:rPr>
-        <w:tab/>
-        <w:t>Evaluate potential projects for high level idea of work needed</w:t>
-      </w:r>
-    </w:p>
-    <w:p>
-      <w:pPr>
-        <w:spacing w:after="0"/>
-        <w:ind w:left="720"/>
-        <w:rPr>
-          <w:rFonts w:cstheme="minorHAnsi"/>
-          <w:sz w:val="20"/>
-          <w:szCs w:val="20"/>
-        </w:rPr>
-      </w:pPr>
-      <w:r>
-        <w:rPr>
-          <w:rFonts w:cstheme="minorHAnsi"/>
-          <w:sz w:val="20"/>
-          <w:szCs w:val="20"/>
-        </w:rPr>
-        <w:tab/>
-        <w:t>Organize extracurricular events for personal growth of coworkers and self</w:t>
-      </w:r>
-    </w:p>
-    <w:p>
-      <w:pPr>
-        <w:spacing w:after="0"/>
-        <w:ind w:left="720"/>
-        <w:rPr>
-          <w:rFonts w:cstheme="minorHAnsi"/>
-          <w:sz w:val="20"/>
-          <w:szCs w:val="20"/>
-        </w:rPr>
-      </w:pPr>
-      <w:r>
-        <w:rPr>
-          <w:rFonts w:cstheme="minorHAnsi"/>
-          <w:sz w:val="20"/>
-          <w:szCs w:val="20"/>
-        </w:rPr>
-        <w:t>IT Developer at Hewlett-Packard, May 2009 – October 2010</w:t>
-      </w:r>
-    </w:p>
-    <w:p>
-      <w:pPr>
-        <w:spacing w:after="0"/>
-        <w:ind w:left="720"/>
-        <w:rPr>
-          <w:rFonts w:cstheme="minorHAnsi"/>
-          <w:sz w:val="20"/>
-          <w:szCs w:val="20"/>
-        </w:rPr>
-      </w:pPr>
-      <w:r>
-        <w:rPr>
-          <w:rFonts w:cstheme="minorHAnsi"/>
-          <w:sz w:val="20"/>
-          <w:szCs w:val="20"/>
-        </w:rPr>
-        <w:tab/>
-        <w:t>Supported HP’s enterprise data warehouse (EDW)</w:t>
-      </w:r>
-    </w:p>
-    <w:p>
-      <w:pPr>
-        <w:spacing w:after="0"/>
-        <w:ind w:left="720"/>
-        <w:rPr>
-          <w:rFonts w:cstheme="minorHAnsi"/>
-          <w:sz w:val="20"/>
-          <w:szCs w:val="20"/>
-        </w:rPr>
-      </w:pPr>
-      <w:r>
-        <w:rPr>
-          <w:rFonts w:cstheme="minorHAnsi"/>
-          <w:sz w:val="20"/>
-          <w:szCs w:val="20"/>
-        </w:rPr>
-        <w:tab/>
-        <w:t>Help</w:t>
-      </w:r>
-      <w:r>
-        <w:rPr>
-          <w:rFonts w:cstheme="minorHAnsi"/>
-          <w:sz w:val="20"/>
-          <w:szCs w:val="20"/>
-        </w:rPr>
-        <w:t>ed</w:t>
-      </w:r>
-      <w:r>
-        <w:rPr>
-          <w:rFonts w:cstheme="minorHAnsi"/>
-          <w:sz w:val="20"/>
-          <w:szCs w:val="20"/>
-        </w:rPr>
-        <w:t xml:space="preserve"> maintain the Nonstop (NEO) servers that host the EDW</w:t>
-      </w:r>
-    </w:p>
-    <w:p>
-      <w:pPr>
-        <w:spacing w:after="0"/>
-        <w:ind w:left="720"/>
-        <w:rPr>
-          <w:rFonts w:cstheme="minorHAnsi"/>
-          <w:sz w:val="20"/>
-          <w:szCs w:val="20"/>
-        </w:rPr>
-      </w:pPr>
-      <w:r>
-        <w:rPr>
-          <w:rFonts w:cstheme="minorHAnsi"/>
-          <w:sz w:val="20"/>
-          <w:szCs w:val="20"/>
-        </w:rPr>
-        <w:tab/>
-        <w:t>Performed basic database administrator (DBA) tasks, such as table maintenance and reorgs</w:t>
-      </w:r>
-    </w:p>
-    <w:p>
-      <w:pPr>
-        <w:spacing w:after="0"/>
-        <w:ind w:left="720"/>
-        <w:rPr>
-          <w:rFonts w:cstheme="minorHAnsi"/>
-          <w:sz w:val="20"/>
-          <w:szCs w:val="20"/>
-        </w:rPr>
-      </w:pPr>
-      <w:r>
-        <w:rPr>
-          <w:rFonts w:cstheme="minorHAnsi"/>
-          <w:sz w:val="20"/>
-          <w:szCs w:val="20"/>
-        </w:rPr>
-        <w:tab/>
-        <w:t>Identified and resolved issues with long-running or failed data rollup jobs</w:t>
-      </w:r>
-    </w:p>
-    <w:p>
-      <w:pPr>
-        <w:spacing w:after="0"/>
-        <w:ind w:left="720"/>
-        <w:rPr>
-          <w:rFonts w:cstheme="minorHAnsi"/>
-          <w:sz w:val="20"/>
-          <w:szCs w:val="20"/>
-        </w:rPr>
-      </w:pPr>
-      <w:r>
-        <w:rPr>
-          <w:rFonts w:cstheme="minorHAnsi"/>
-          <w:sz w:val="20"/>
-          <w:szCs w:val="20"/>
-        </w:rPr>
-        <w:tab/>
-        <w:t>Engaged appropriate resources as needed for various issues</w:t>
-      </w:r>
-    </w:p>
-    <w:p>
-      <w:pPr>
-        <w:spacing w:after="0"/>
-        <w:ind w:left="720"/>
-        <w:rPr>
-          <w:rFonts w:cstheme="minorHAnsi"/>
-          <w:sz w:val="20"/>
-          <w:szCs w:val="20"/>
-        </w:rPr>
-      </w:pPr>
-      <w:r>
-        <w:rPr>
-          <w:rFonts w:cstheme="minorHAnsi"/>
-          <w:sz w:val="20"/>
-          <w:szCs w:val="20"/>
-        </w:rPr>
-        <w:t>Software Analyst at Factory Physics, August 2008 – March 2009</w:t>
-      </w:r>
-    </w:p>
-    <w:p>
-      <w:pPr>
-        <w:spacing w:after="0"/>
-        <w:ind w:left="1710" w:hanging="270"/>
-        <w:rPr>
-          <w:rFonts w:cstheme="minorHAnsi"/>
-          <w:sz w:val="20"/>
-          <w:szCs w:val="20"/>
-        </w:rPr>
-      </w:pPr>
-      <w:r>
-        <w:rPr>
-          <w:rFonts w:cstheme="minorHAnsi"/>
-          <w:sz w:val="20"/>
-          <w:szCs w:val="20"/>
-        </w:rPr>
-        <w:t>Implemented new and maintained old features of the Factory Physics software using Visual Basic.Net and C#</w:t>
-      </w:r>
-    </w:p>
-    <w:p>
-      <w:pPr>
-        <w:spacing w:after="0"/>
-        <w:rPr>
-          <w:rFonts w:cstheme="minorHAnsi"/>
-          <w:sz w:val="20"/>
-          <w:szCs w:val="20"/>
-        </w:rPr>
-      </w:pPr>
-      <w:r>
-        <w:rPr>
-          <w:rFonts w:cstheme="minorHAnsi"/>
-          <w:sz w:val="20"/>
-          <w:szCs w:val="20"/>
-        </w:rPr>
-        <w:tab/>
-      </w:r>
-      <w:r>
-        <w:rPr>
-          <w:rFonts w:cstheme="minorHAnsi"/>
-          <w:sz w:val="20"/>
-          <w:szCs w:val="20"/>
-        </w:rPr>
-        <w:tab/>
-        <w:t>Explored technologies for potential uses in Factory Physics software</w:t>
-      </w:r>
-    </w:p>
-    <w:p>
-      <w:pPr>
-        <w:spacing w:after="0"/>
-        <w:rPr>
-          <w:rFonts w:cstheme="minorHAnsi"/>
-          <w:sz w:val="20"/>
-          <w:szCs w:val="20"/>
-        </w:rPr>
-      </w:pPr>
-      <w:r>
-        <w:rPr>
-          <w:rFonts w:cstheme="minorHAnsi"/>
-          <w:sz w:val="20"/>
-          <w:szCs w:val="20"/>
-        </w:rPr>
-        <w:tab/>
-      </w:r>
-      <w:r>
-        <w:rPr>
-          <w:rFonts w:cstheme="minorHAnsi"/>
-          <w:sz w:val="20"/>
-          <w:szCs w:val="20"/>
-        </w:rPr>
-        <w:tab/>
-        <w:t>Received training in Factory Physics, a framework for optimizing manufacturing</w:t>
-      </w:r>
-    </w:p>
-    <w:p>
-      <w:pPr>
-        <w:spacing w:after="0"/>
-        <w:rPr>
-          <w:rFonts w:cstheme="minorHAnsi"/>
-          <w:sz w:val="20"/>
-          <w:szCs w:val="20"/>
-        </w:rPr>
-      </w:pPr>
-      <w:r>
-        <w:rPr>
-          <w:rFonts w:cstheme="minorHAnsi"/>
-          <w:sz w:val="20"/>
-          <w:szCs w:val="20"/>
-        </w:rPr>
-        <w:tab/>
-        <w:t xml:space="preserve">Software Consultant at </w:t>
-      </w:r>
-      <w:proofErr w:type="spellStart"/>
-      <w:r>
-        <w:rPr>
-          <w:rFonts w:cstheme="minorHAnsi"/>
-          <w:sz w:val="20"/>
-          <w:szCs w:val="20"/>
-        </w:rPr>
-        <w:t>Valtech</w:t>
-      </w:r>
-      <w:proofErr w:type="spellEnd"/>
-      <w:r>
-        <w:rPr>
-          <w:rFonts w:cstheme="minorHAnsi"/>
-          <w:sz w:val="20"/>
-          <w:szCs w:val="20"/>
-        </w:rPr>
-        <w:t>, June 2007 – July 2008</w:t>
-      </w:r>
-    </w:p>
-    <w:p>
-      <w:pPr>
-        <w:spacing w:after="0"/>
-        <w:ind w:left="1710" w:hanging="270"/>
-        <w:rPr>
-          <w:rFonts w:cstheme="minorHAnsi"/>
-          <w:sz w:val="20"/>
-          <w:szCs w:val="20"/>
-        </w:rPr>
-      </w:pPr>
-      <w:r>
-        <w:rPr>
-          <w:rFonts w:cstheme="minorHAnsi"/>
-          <w:sz w:val="20"/>
-          <w:szCs w:val="20"/>
-        </w:rPr>
-        <w:t>Worked as part of a distributed team of about 30 people on financial related software using Agile methodology</w:t>
-      </w:r>
-    </w:p>
-    <w:p>
-      <w:pPr>
-        <w:spacing w:after="0"/>
-        <w:ind w:left="1710" w:hanging="270"/>
-        <w:rPr>
-          <w:rFonts w:cstheme="minorHAnsi"/>
-          <w:sz w:val="20"/>
-          <w:szCs w:val="20"/>
-        </w:rPr>
-      </w:pPr>
-      <w:r>
-        <w:rPr>
-          <w:rFonts w:cstheme="minorHAnsi"/>
-          <w:sz w:val="20"/>
-          <w:szCs w:val="20"/>
-        </w:rPr>
-        <w:t xml:space="preserve">Used test driven development via </w:t>
-      </w:r>
-      <w:proofErr w:type="spellStart"/>
-      <w:r>
-        <w:rPr>
-          <w:rFonts w:cstheme="minorHAnsi"/>
-          <w:sz w:val="20"/>
-          <w:szCs w:val="20"/>
-        </w:rPr>
-        <w:t>nUnit</w:t>
-      </w:r>
-      <w:proofErr w:type="spellEnd"/>
-      <w:r>
-        <w:rPr>
-          <w:rFonts w:cstheme="minorHAnsi"/>
-          <w:sz w:val="20"/>
-          <w:szCs w:val="20"/>
-        </w:rPr>
-        <w:t xml:space="preserve"> to expand functionality of the code base</w:t>
-      </w:r>
-    </w:p>
-    <w:p>
-      <w:pPr>
-        <w:spacing w:after="0"/>
-        <w:ind w:left="1710" w:hanging="270"/>
-        <w:rPr>
-          <w:rFonts w:cstheme="minorHAnsi"/>
-          <w:sz w:val="20"/>
-          <w:szCs w:val="20"/>
-        </w:rPr>
-      </w:pPr>
-      <w:r>
-        <w:rPr>
-          <w:rFonts w:cstheme="minorHAnsi"/>
-          <w:sz w:val="20"/>
-          <w:szCs w:val="20"/>
-        </w:rPr>
-        <w:t xml:space="preserve">Used </w:t>
-      </w:r>
-      <w:proofErr w:type="spellStart"/>
-      <w:r>
-        <w:rPr>
-          <w:rFonts w:cstheme="minorHAnsi"/>
-          <w:sz w:val="20"/>
-          <w:szCs w:val="20"/>
-        </w:rPr>
-        <w:t>fxCop</w:t>
-      </w:r>
-      <w:proofErr w:type="spellEnd"/>
-      <w:r>
-        <w:rPr>
-          <w:rFonts w:cstheme="minorHAnsi"/>
-          <w:sz w:val="20"/>
-          <w:szCs w:val="20"/>
-        </w:rPr>
-        <w:t xml:space="preserve"> in conjunction with coding standards to insure quality code</w:t>
-      </w:r>
-    </w:p>
-    <w:p>
-      <w:pPr>
-        <w:spacing w:after="0"/>
-        <w:ind w:left="1710" w:hanging="270"/>
-        <w:rPr>
-          <w:rFonts w:cstheme="minorHAnsi"/>
-          <w:sz w:val="20"/>
-          <w:szCs w:val="20"/>
-        </w:rPr>
-      </w:pPr>
-      <w:r>
-        <w:rPr>
-          <w:rFonts w:cstheme="minorHAnsi"/>
-          <w:sz w:val="20"/>
-          <w:szCs w:val="20"/>
-        </w:rPr>
-        <w:t>Developed with Windows Workflows to use the Rule Set Engine for enforcing various business rules</w:t>
-      </w:r>
-    </w:p>
-    <w:p>
-      <w:pPr>
-        <w:spacing w:after="0"/>
-        <w:ind w:left="1710" w:hanging="270"/>
-        <w:rPr>
-          <w:rFonts w:cstheme="minorHAnsi"/>
-          <w:sz w:val="20"/>
-          <w:szCs w:val="20"/>
-        </w:rPr>
-      </w:pPr>
-      <w:r>
-        <w:rPr>
-          <w:rFonts w:cstheme="minorHAnsi"/>
-          <w:sz w:val="20"/>
-          <w:szCs w:val="20"/>
-        </w:rPr>
-        <w:t>Used continuous integration in conjunction with</w:t>
+        <w:t>DevOps Engineer at ViaSat, April 2019 - Current</w:t>
       </w:r>
       <w:bookmarkStart w:id="0" w:name="_GoBack"/>
       <w:bookmarkEnd w:id="0"/>
-      <w:r>
-        <w:rPr>
-          <w:rFonts w:cstheme="minorHAnsi"/>
-          <w:sz w:val="20"/>
-          <w:szCs w:val="20"/>
-        </w:rPr>
-        <w:t xml:space="preserve"> Subversion version control to maintain consistent code</w:t>
+    </w:p>
+    <w:p>
+      <w:pPr>
+        <w:spacing w:after="0"/>
+        <w:ind w:left="720"/>
+        <w:rPr>
+          <w:rFonts w:cstheme="minorHAnsi"/>
+          <w:sz w:val="20"/>
+          <w:szCs w:val="20"/>
+        </w:rPr>
+      </w:pPr>
+      <w:r>
+        <w:rPr>
+          <w:rFonts w:cstheme="minorHAnsi"/>
+          <w:sz w:val="20"/>
+          <w:szCs w:val="20"/>
+        </w:rPr>
+        <w:t xml:space="preserve">Software Consultant at Improving, October 2010 – </w:t>
+      </w:r>
+      <w:r>
+        <w:rPr>
+          <w:rFonts w:cstheme="minorHAnsi"/>
+          <w:sz w:val="20"/>
+          <w:szCs w:val="20"/>
+        </w:rPr>
+        <w:t>April 2019</w:t>
+      </w:r>
+    </w:p>
+    <w:p>
+      <w:pPr>
+        <w:spacing w:after="0"/>
+        <w:ind w:left="720"/>
+        <w:rPr>
+          <w:rFonts w:cstheme="minorHAnsi"/>
+          <w:sz w:val="20"/>
+          <w:szCs w:val="20"/>
+        </w:rPr>
+      </w:pPr>
+      <w:r>
+        <w:rPr>
+          <w:rFonts w:cstheme="minorHAnsi"/>
+          <w:sz w:val="20"/>
+          <w:szCs w:val="20"/>
+        </w:rPr>
+        <w:tab/>
+        <w:t>Design and develop custom software solutions for clients based on individual client needs</w:t>
+      </w:r>
+    </w:p>
+    <w:p>
+      <w:pPr>
+        <w:spacing w:after="0"/>
+        <w:ind w:left="720"/>
+        <w:rPr>
+          <w:rFonts w:cstheme="minorHAnsi"/>
+          <w:sz w:val="20"/>
+          <w:szCs w:val="20"/>
+        </w:rPr>
+      </w:pPr>
+      <w:r>
+        <w:rPr>
+          <w:rFonts w:cstheme="minorHAnsi"/>
+          <w:sz w:val="20"/>
+          <w:szCs w:val="20"/>
+        </w:rPr>
+        <w:tab/>
+        <w:t>Participate in technical interviews for associate level consultants</w:t>
+      </w:r>
+    </w:p>
+    <w:p>
+      <w:pPr>
+        <w:spacing w:after="0"/>
+        <w:ind w:left="720"/>
+        <w:rPr>
+          <w:rFonts w:cstheme="minorHAnsi"/>
+          <w:sz w:val="20"/>
+          <w:szCs w:val="20"/>
+        </w:rPr>
+      </w:pPr>
+      <w:r>
+        <w:rPr>
+          <w:rFonts w:cstheme="minorHAnsi"/>
+          <w:sz w:val="20"/>
+          <w:szCs w:val="20"/>
+        </w:rPr>
+        <w:tab/>
+        <w:t>Help guide associate consultants on projects</w:t>
+      </w:r>
+    </w:p>
+    <w:p>
+      <w:pPr>
+        <w:spacing w:after="0"/>
+        <w:ind w:left="720"/>
+        <w:rPr>
+          <w:rFonts w:cstheme="minorHAnsi"/>
+          <w:sz w:val="20"/>
+          <w:szCs w:val="20"/>
+        </w:rPr>
+      </w:pPr>
+      <w:r>
+        <w:rPr>
+          <w:rFonts w:cstheme="minorHAnsi"/>
+          <w:sz w:val="20"/>
+          <w:szCs w:val="20"/>
+        </w:rPr>
+        <w:tab/>
+        <w:t>Evaluate potential projects for high level idea of work needed</w:t>
+      </w:r>
+    </w:p>
+    <w:p>
+      <w:pPr>
+        <w:spacing w:after="0"/>
+        <w:ind w:left="720"/>
+        <w:rPr>
+          <w:rFonts w:cstheme="minorHAnsi"/>
+          <w:sz w:val="20"/>
+          <w:szCs w:val="20"/>
+        </w:rPr>
+      </w:pPr>
+      <w:r>
+        <w:rPr>
+          <w:rFonts w:cstheme="minorHAnsi"/>
+          <w:sz w:val="20"/>
+          <w:szCs w:val="20"/>
+        </w:rPr>
+        <w:tab/>
+        <w:t>Organize extracurricular events for personal growth of coworkers and self</w:t>
+      </w:r>
+    </w:p>
+    <w:p>
+      <w:pPr>
+        <w:spacing w:after="0"/>
+        <w:ind w:left="720"/>
+        <w:rPr>
+          <w:rFonts w:cstheme="minorHAnsi"/>
+          <w:sz w:val="20"/>
+          <w:szCs w:val="20"/>
+        </w:rPr>
+      </w:pPr>
+      <w:r>
+        <w:rPr>
+          <w:rFonts w:cstheme="minorHAnsi"/>
+          <w:sz w:val="20"/>
+          <w:szCs w:val="20"/>
+        </w:rPr>
+        <w:t>IT Developer at Hewlett-Packard, May 2009 – October 2010</w:t>
+      </w:r>
+    </w:p>
+    <w:p>
+      <w:pPr>
+        <w:spacing w:after="0"/>
+        <w:ind w:left="720"/>
+        <w:rPr>
+          <w:rFonts w:cstheme="minorHAnsi"/>
+          <w:sz w:val="20"/>
+          <w:szCs w:val="20"/>
+        </w:rPr>
+      </w:pPr>
+      <w:r>
+        <w:rPr>
+          <w:rFonts w:cstheme="minorHAnsi"/>
+          <w:sz w:val="20"/>
+          <w:szCs w:val="20"/>
+        </w:rPr>
+        <w:tab/>
+        <w:t>Supported HP’s enterprise data warehouse (EDW)</w:t>
+      </w:r>
+    </w:p>
+    <w:p>
+      <w:pPr>
+        <w:spacing w:after="0"/>
+        <w:ind w:left="720"/>
+        <w:rPr>
+          <w:rFonts w:cstheme="minorHAnsi"/>
+          <w:sz w:val="20"/>
+          <w:szCs w:val="20"/>
+        </w:rPr>
+      </w:pPr>
+      <w:r>
+        <w:rPr>
+          <w:rFonts w:cstheme="minorHAnsi"/>
+          <w:sz w:val="20"/>
+          <w:szCs w:val="20"/>
+        </w:rPr>
+        <w:tab/>
+        <w:t>Help</w:t>
+      </w:r>
+      <w:r>
+        <w:rPr>
+          <w:rFonts w:cstheme="minorHAnsi"/>
+          <w:sz w:val="20"/>
+          <w:szCs w:val="20"/>
+        </w:rPr>
+        <w:t>ed</w:t>
+      </w:r>
+      <w:r>
+        <w:rPr>
+          <w:rFonts w:cstheme="minorHAnsi"/>
+          <w:sz w:val="20"/>
+          <w:szCs w:val="20"/>
+        </w:rPr>
+        <w:t xml:space="preserve"> maintain the Nonstop (NEO) servers that host the EDW</w:t>
+      </w:r>
+    </w:p>
+    <w:p>
+      <w:pPr>
+        <w:spacing w:after="0"/>
+        <w:ind w:left="720"/>
+        <w:rPr>
+          <w:rFonts w:cstheme="minorHAnsi"/>
+          <w:sz w:val="20"/>
+          <w:szCs w:val="20"/>
+        </w:rPr>
+      </w:pPr>
+      <w:r>
+        <w:rPr>
+          <w:rFonts w:cstheme="minorHAnsi"/>
+          <w:sz w:val="20"/>
+          <w:szCs w:val="20"/>
+        </w:rPr>
+        <w:tab/>
+        <w:t>Performed basic database administrator (DBA) tasks, such as table maintenance and reorgs</w:t>
+      </w:r>
+    </w:p>
+    <w:p>
+      <w:pPr>
+        <w:spacing w:after="0"/>
+        <w:ind w:left="720"/>
+        <w:rPr>
+          <w:rFonts w:cstheme="minorHAnsi"/>
+          <w:sz w:val="20"/>
+          <w:szCs w:val="20"/>
+        </w:rPr>
+      </w:pPr>
+      <w:r>
+        <w:rPr>
+          <w:rFonts w:cstheme="minorHAnsi"/>
+          <w:sz w:val="20"/>
+          <w:szCs w:val="20"/>
+        </w:rPr>
+        <w:tab/>
+        <w:t>Identified and resolved issues with long-running or failed data rollup jobs</w:t>
+      </w:r>
+    </w:p>
+    <w:p>
+      <w:pPr>
+        <w:spacing w:after="0"/>
+        <w:ind w:left="720"/>
+        <w:rPr>
+          <w:rFonts w:cstheme="minorHAnsi"/>
+          <w:sz w:val="20"/>
+          <w:szCs w:val="20"/>
+        </w:rPr>
+      </w:pPr>
+      <w:r>
+        <w:rPr>
+          <w:rFonts w:cstheme="minorHAnsi"/>
+          <w:sz w:val="20"/>
+          <w:szCs w:val="20"/>
+        </w:rPr>
+        <w:tab/>
+        <w:t>Engaged appropriate resources as needed for various issues</w:t>
+      </w:r>
+    </w:p>
+    <w:p>
+      <w:pPr>
+        <w:spacing w:after="0"/>
+        <w:ind w:left="720"/>
+        <w:rPr>
+          <w:rFonts w:cstheme="minorHAnsi"/>
+          <w:sz w:val="20"/>
+          <w:szCs w:val="20"/>
+        </w:rPr>
+      </w:pPr>
+      <w:r>
+        <w:rPr>
+          <w:rFonts w:cstheme="minorHAnsi"/>
+          <w:sz w:val="20"/>
+          <w:szCs w:val="20"/>
+        </w:rPr>
+        <w:t>Software Analyst at Factory Physics, August 2008 – March 2009</w:t>
+      </w:r>
+    </w:p>
+    <w:p>
+      <w:pPr>
+        <w:spacing w:after="0"/>
+        <w:ind w:left="1710" w:hanging="270"/>
+        <w:rPr>
+          <w:rFonts w:cstheme="minorHAnsi"/>
+          <w:sz w:val="20"/>
+          <w:szCs w:val="20"/>
+        </w:rPr>
+      </w:pPr>
+      <w:r>
+        <w:rPr>
+          <w:rFonts w:cstheme="minorHAnsi"/>
+          <w:sz w:val="20"/>
+          <w:szCs w:val="20"/>
+        </w:rPr>
+        <w:t>Implemented new and maintained old features of the Factory Physics software using Visual Basic.Net and C#</w:t>
+      </w:r>
+    </w:p>
+    <w:p>
+      <w:pPr>
+        <w:spacing w:after="0"/>
+        <w:rPr>
+          <w:rFonts w:cstheme="minorHAnsi"/>
+          <w:sz w:val="20"/>
+          <w:szCs w:val="20"/>
+        </w:rPr>
+      </w:pPr>
+      <w:r>
+        <w:rPr>
+          <w:rFonts w:cstheme="minorHAnsi"/>
+          <w:sz w:val="20"/>
+          <w:szCs w:val="20"/>
+        </w:rPr>
+        <w:tab/>
+      </w:r>
+      <w:r>
+        <w:rPr>
+          <w:rFonts w:cstheme="minorHAnsi"/>
+          <w:sz w:val="20"/>
+          <w:szCs w:val="20"/>
+        </w:rPr>
+        <w:tab/>
+        <w:t>Explored technologies for potential uses in Factory Physics software</w:t>
+      </w:r>
+    </w:p>
+    <w:p>
+      <w:pPr>
+        <w:spacing w:after="0"/>
+        <w:rPr>
+          <w:rFonts w:cstheme="minorHAnsi"/>
+          <w:sz w:val="20"/>
+          <w:szCs w:val="20"/>
+        </w:rPr>
+      </w:pPr>
+      <w:r>
+        <w:rPr>
+          <w:rFonts w:cstheme="minorHAnsi"/>
+          <w:sz w:val="20"/>
+          <w:szCs w:val="20"/>
+        </w:rPr>
+        <w:tab/>
+      </w:r>
+      <w:r>
+        <w:rPr>
+          <w:rFonts w:cstheme="minorHAnsi"/>
+          <w:sz w:val="20"/>
+          <w:szCs w:val="20"/>
+        </w:rPr>
+        <w:tab/>
+        <w:t>Received training in Factory Physics, a framework for optimizing manufacturing</w:t>
+      </w:r>
+    </w:p>
+    <w:p>
+      <w:pPr>
+        <w:spacing w:after="0"/>
+        <w:rPr>
+          <w:rFonts w:cstheme="minorHAnsi"/>
+          <w:sz w:val="20"/>
+          <w:szCs w:val="20"/>
+        </w:rPr>
+      </w:pPr>
+      <w:r>
+        <w:rPr>
+          <w:rFonts w:cstheme="minorHAnsi"/>
+          <w:sz w:val="20"/>
+          <w:szCs w:val="20"/>
+        </w:rPr>
+        <w:tab/>
+        <w:t xml:space="preserve">Software Consultant at </w:t>
+      </w:r>
+      <w:proofErr w:type="spellStart"/>
+      <w:r>
+        <w:rPr>
+          <w:rFonts w:cstheme="minorHAnsi"/>
+          <w:sz w:val="20"/>
+          <w:szCs w:val="20"/>
+        </w:rPr>
+        <w:t>Valtech</w:t>
+      </w:r>
+      <w:proofErr w:type="spellEnd"/>
+      <w:r>
+        <w:rPr>
+          <w:rFonts w:cstheme="minorHAnsi"/>
+          <w:sz w:val="20"/>
+          <w:szCs w:val="20"/>
+        </w:rPr>
+        <w:t>, June 2007 – July 2008</w:t>
+      </w:r>
+    </w:p>
+    <w:p>
+      <w:pPr>
+        <w:spacing w:after="0"/>
+        <w:ind w:left="1710" w:hanging="270"/>
+        <w:rPr>
+          <w:rFonts w:cstheme="minorHAnsi"/>
+          <w:sz w:val="20"/>
+          <w:szCs w:val="20"/>
+        </w:rPr>
+      </w:pPr>
+      <w:r>
+        <w:rPr>
+          <w:rFonts w:cstheme="minorHAnsi"/>
+          <w:sz w:val="20"/>
+          <w:szCs w:val="20"/>
+        </w:rPr>
+        <w:t>Worked as part of a distributed team of about 30 people on financial related software using Agile methodology</w:t>
+      </w:r>
+    </w:p>
+    <w:p>
+      <w:pPr>
+        <w:spacing w:after="0"/>
+        <w:ind w:left="1710" w:hanging="270"/>
+        <w:rPr>
+          <w:rFonts w:cstheme="minorHAnsi"/>
+          <w:sz w:val="20"/>
+          <w:szCs w:val="20"/>
+        </w:rPr>
+      </w:pPr>
+      <w:r>
+        <w:rPr>
+          <w:rFonts w:cstheme="minorHAnsi"/>
+          <w:sz w:val="20"/>
+          <w:szCs w:val="20"/>
+        </w:rPr>
+        <w:t xml:space="preserve">Used test driven development via </w:t>
+      </w:r>
+      <w:proofErr w:type="spellStart"/>
+      <w:r>
+        <w:rPr>
+          <w:rFonts w:cstheme="minorHAnsi"/>
+          <w:sz w:val="20"/>
+          <w:szCs w:val="20"/>
+        </w:rPr>
+        <w:t>nUnit</w:t>
+      </w:r>
+      <w:proofErr w:type="spellEnd"/>
+      <w:r>
+        <w:rPr>
+          <w:rFonts w:cstheme="minorHAnsi"/>
+          <w:sz w:val="20"/>
+          <w:szCs w:val="20"/>
+        </w:rPr>
+        <w:t xml:space="preserve"> to expand functionality of the code base</w:t>
+      </w:r>
+    </w:p>
+    <w:p>
+      <w:pPr>
+        <w:spacing w:after="0"/>
+        <w:ind w:left="1710" w:hanging="270"/>
+        <w:rPr>
+          <w:rFonts w:cstheme="minorHAnsi"/>
+          <w:sz w:val="20"/>
+          <w:szCs w:val="20"/>
+        </w:rPr>
+      </w:pPr>
+      <w:r>
+        <w:rPr>
+          <w:rFonts w:cstheme="minorHAnsi"/>
+          <w:sz w:val="20"/>
+          <w:szCs w:val="20"/>
+        </w:rPr>
+        <w:t xml:space="preserve">Used </w:t>
+      </w:r>
+      <w:proofErr w:type="spellStart"/>
+      <w:r>
+        <w:rPr>
+          <w:rFonts w:cstheme="minorHAnsi"/>
+          <w:sz w:val="20"/>
+          <w:szCs w:val="20"/>
+        </w:rPr>
+        <w:t>fxCop</w:t>
+      </w:r>
+      <w:proofErr w:type="spellEnd"/>
+      <w:r>
+        <w:rPr>
+          <w:rFonts w:cstheme="minorHAnsi"/>
+          <w:sz w:val="20"/>
+          <w:szCs w:val="20"/>
+        </w:rPr>
+        <w:t xml:space="preserve"> in conjunction with coding standards to insure quality code</w:t>
+      </w:r>
+    </w:p>
+    <w:p>
+      <w:pPr>
+        <w:spacing w:after="0"/>
+        <w:ind w:left="1710" w:hanging="270"/>
+        <w:rPr>
+          <w:rFonts w:cstheme="minorHAnsi"/>
+          <w:sz w:val="20"/>
+          <w:szCs w:val="20"/>
+        </w:rPr>
+      </w:pPr>
+      <w:r>
+        <w:rPr>
+          <w:rFonts w:cstheme="minorHAnsi"/>
+          <w:sz w:val="20"/>
+          <w:szCs w:val="20"/>
+        </w:rPr>
+        <w:t>Developed with Windows Workflows to use the Rule Set Engine for enforcing various business rules</w:t>
+      </w:r>
+    </w:p>
+    <w:p>
+      <w:pPr>
+        <w:spacing w:after="0"/>
+        <w:ind w:left="1710" w:hanging="270"/>
+        <w:rPr>
+          <w:rFonts w:cstheme="minorHAnsi"/>
+          <w:sz w:val="20"/>
+          <w:szCs w:val="20"/>
+        </w:rPr>
+      </w:pPr>
+      <w:r>
+        <w:rPr>
+          <w:rFonts w:cstheme="minorHAnsi"/>
+          <w:sz w:val="20"/>
+          <w:szCs w:val="20"/>
+        </w:rPr>
+        <w:t>Used continuous integration in conjunction with Subversion version control to maintain consistent code</w:t>
       </w:r>
     </w:p>
     <w:p>
@@ -1302,7 +1321,6 @@
           <w:szCs w:val="20"/>
         </w:rPr>
       </w:pPr>
-      <w:proofErr w:type="spellStart"/>
       <w:r>
         <w:rPr>
           <w:rFonts w:cstheme="minorHAnsi"/>
@@ -1311,7 +1329,6 @@
         </w:rPr>
         <w:t>Vue</w:t>
       </w:r>
-      <w:proofErr w:type="spellEnd"/>
     </w:p>
     <w:p>
       <w:pPr>
@@ -2781,7 +2798,7 @@
 </file>
 
 <file path=customXml/itemProps1.xml><?xml version="1.0" encoding="utf-8"?>
-<ds:datastoreItem xmlns:ds="http://schemas.openxmlformats.org/officeDocument/2006/customXml" ds:itemID="{8D3E76AB-AE30-4BBC-871F-FFEA8DB7A4C0}">
+<ds:datastoreItem xmlns:ds="http://schemas.openxmlformats.org/officeDocument/2006/customXml" ds:itemID="{895B3343-C2D0-4A2A-84A1-CB15CA510797}">
   <ds:schemaRefs>
     <ds:schemaRef ds:uri="http://schemas.openxmlformats.org/officeDocument/2006/bibliography"/>
   </ds:schemaRefs>

</xml_diff>